<commit_message>
2nd chapter start, headers fixed
</commit_message>
<xml_diff>
--- a/doc-bg.docx
+++ b/doc-bg.docx
@@ -17,7 +17,6 @@
         <w:ind w:leftChars="-1" w:left="1" w:hangingChars="1" w:hanging="3"/>
         <w:textDirection w:val="btLr"/>
         <w:textAlignment w:val="baseline"/>
-        <w:outlineLvl w:val="1"/>
         <w:rPr>
           <w:rFonts w:ascii="Times New Roman" w:eastAsia="NTR" w:hAnsi="Times New Roman" w:cs="NTR"/>
           <w:b/>
@@ -132,7 +131,7 @@
                                   <v:fill opacity="0" color2="black"/>
                                   <v:imagedata r:id="rId8" o:title=""/>
                                 </v:shape>
-                                <o:OLEObject Type="Embed" ProgID="Word.Document.8" ShapeID="_x0000_i1026" DrawAspect="Content" ObjectID="_1800375536" r:id="rId9"/>
+                                <o:OLEObject Type="Embed" ProgID="Word.Document.8" ShapeID="_x0000_i1026" DrawAspect="Content" ObjectID="_1800379833" r:id="rId9"/>
                               </w:object>
                             </w:r>
                           </w:p>
@@ -178,7 +177,7 @@
                             <v:fill opacity="0" color2="black"/>
                             <v:imagedata r:id="rId8" o:title=""/>
                           </v:shape>
-                          <o:OLEObject Type="Embed" ProgID="Word.Document.8" ShapeID="_x0000_i1026" DrawAspect="Content" ObjectID="_1800375536" r:id="rId10"/>
+                          <o:OLEObject Type="Embed" ProgID="Word.Document.8" ShapeID="_x0000_i1026" DrawAspect="Content" ObjectID="_1800379833" r:id="rId10"/>
                         </w:object>
                       </w:r>
                     </w:p>
@@ -287,7 +286,6 @@
         <w:jc w:val="center"/>
         <w:textDirection w:val="btLr"/>
         <w:textAlignment w:val="baseline"/>
-        <w:outlineLvl w:val="0"/>
         <w:rPr>
           <w:rFonts w:ascii="Times New Roman" w:eastAsia="NTR" w:hAnsi="Times New Roman" w:cs="NTR"/>
           <w:b/>
@@ -322,7 +320,6 @@
         <w:jc w:val="center"/>
         <w:textDirection w:val="btLr"/>
         <w:textAlignment w:val="baseline"/>
-        <w:outlineLvl w:val="0"/>
         <w:rPr>
           <w:rFonts w:ascii="Times New Roman" w:eastAsia="Times New Roman" w:hAnsi="Times New Roman" w:cs="Times New Roman"/>
           <w:kern w:val="0"/>
@@ -343,7 +340,6 @@
         <w:jc w:val="center"/>
         <w:textDirection w:val="btLr"/>
         <w:textAlignment w:val="baseline"/>
-        <w:outlineLvl w:val="0"/>
         <w:rPr>
           <w:rFonts w:ascii="Times New Roman" w:eastAsia="Times New Roman" w:hAnsi="Times New Roman" w:cs="Times New Roman"/>
           <w:kern w:val="0"/>
@@ -364,7 +360,6 @@
         <w:jc w:val="center"/>
         <w:textDirection w:val="btLr"/>
         <w:textAlignment w:val="baseline"/>
-        <w:outlineLvl w:val="0"/>
         <w:rPr>
           <w:rFonts w:ascii="Times New Roman" w:eastAsia="Times New Roman" w:hAnsi="Times New Roman" w:cs="Times New Roman"/>
           <w:kern w:val="0"/>
@@ -385,7 +380,6 @@
         <w:jc w:val="center"/>
         <w:textDirection w:val="btLr"/>
         <w:textAlignment w:val="baseline"/>
-        <w:outlineLvl w:val="0"/>
         <w:rPr>
           <w:rFonts w:ascii="Times New Roman" w:eastAsia="Times New Roman" w:hAnsi="Times New Roman" w:cs="Times New Roman"/>
           <w:kern w:val="0"/>
@@ -406,7 +400,6 @@
         <w:jc w:val="center"/>
         <w:textDirection w:val="btLr"/>
         <w:textAlignment w:val="baseline"/>
-        <w:outlineLvl w:val="0"/>
         <w:rPr>
           <w:rFonts w:ascii="Times New Roman" w:eastAsia="Times New Roman" w:hAnsi="Times New Roman" w:cs="Times New Roman"/>
           <w:kern w:val="0"/>
@@ -427,7 +420,6 @@
         <w:jc w:val="center"/>
         <w:textDirection w:val="btLr"/>
         <w:textAlignment w:val="baseline"/>
-        <w:outlineLvl w:val="0"/>
         <w:rPr>
           <w:rFonts w:ascii="Times New Roman" w:eastAsia="Times New Roman" w:hAnsi="Times New Roman" w:cs="Times New Roman"/>
           <w:kern w:val="0"/>
@@ -448,7 +440,6 @@
         <w:jc w:val="center"/>
         <w:textDirection w:val="btLr"/>
         <w:textAlignment w:val="baseline"/>
-        <w:outlineLvl w:val="0"/>
         <w:rPr>
           <w:rFonts w:ascii="Times New Roman" w:eastAsia="Times New Roman" w:hAnsi="Times New Roman" w:cs="Times New Roman"/>
           <w:kern w:val="0"/>
@@ -469,7 +460,6 @@
         <w:jc w:val="center"/>
         <w:textDirection w:val="btLr"/>
         <w:textAlignment w:val="baseline"/>
-        <w:outlineLvl w:val="0"/>
         <w:rPr>
           <w:rFonts w:ascii="Times New Roman" w:eastAsia="Times New Roman" w:hAnsi="Times New Roman" w:cs="Times New Roman"/>
           <w:kern w:val="0"/>
@@ -490,7 +480,6 @@
         <w:jc w:val="center"/>
         <w:textDirection w:val="btLr"/>
         <w:textAlignment w:val="baseline"/>
-        <w:outlineLvl w:val="0"/>
         <w:rPr>
           <w:rFonts w:ascii="Times New Roman" w:eastAsia="Times New Roman" w:hAnsi="Times New Roman" w:cs="Times New Roman"/>
           <w:kern w:val="0"/>
@@ -511,7 +500,6 @@
         <w:jc w:val="center"/>
         <w:textDirection w:val="btLr"/>
         <w:textAlignment w:val="baseline"/>
-        <w:outlineLvl w:val="0"/>
         <w:rPr>
           <w:rFonts w:ascii="Times New Roman" w:eastAsia="Times New Roman" w:hAnsi="Times New Roman" w:cs="Times New Roman"/>
           <w:kern w:val="0"/>
@@ -532,7 +520,6 @@
         <w:jc w:val="center"/>
         <w:textDirection w:val="btLr"/>
         <w:textAlignment w:val="baseline"/>
-        <w:outlineLvl w:val="0"/>
         <w:rPr>
           <w:rFonts w:ascii="Times New Roman" w:eastAsia="Times New Roman" w:hAnsi="Times New Roman" w:cs="Times New Roman"/>
           <w:kern w:val="0"/>
@@ -553,7 +540,6 @@
         <w:jc w:val="center"/>
         <w:textDirection w:val="btLr"/>
         <w:textAlignment w:val="baseline"/>
-        <w:outlineLvl w:val="0"/>
         <w:rPr>
           <w:rFonts w:ascii="Times New Roman" w:eastAsia="Times New Roman" w:hAnsi="Times New Roman" w:cs="Times New Roman"/>
           <w:kern w:val="0"/>
@@ -574,7 +560,6 @@
         <w:jc w:val="center"/>
         <w:textDirection w:val="btLr"/>
         <w:textAlignment w:val="baseline"/>
-        <w:outlineLvl w:val="0"/>
         <w:rPr>
           <w:rFonts w:ascii="Times New Roman" w:eastAsia="Times New Roman" w:hAnsi="Times New Roman" w:cs="Times New Roman"/>
           <w:kern w:val="0"/>
@@ -595,7 +580,6 @@
         <w:jc w:val="center"/>
         <w:textDirection w:val="btLr"/>
         <w:textAlignment w:val="baseline"/>
-        <w:outlineLvl w:val="0"/>
         <w:rPr>
           <w:rFonts w:ascii="Times New Roman" w:eastAsia="Times New Roman" w:hAnsi="Times New Roman" w:cs="Times New Roman"/>
           <w:kern w:val="0"/>
@@ -631,7 +615,6 @@
         <w:jc w:val="center"/>
         <w:textDirection w:val="btLr"/>
         <w:textAlignment w:val="baseline"/>
-        <w:outlineLvl w:val="0"/>
         <w:rPr>
           <w:rFonts w:ascii="Times New Roman" w:eastAsia="Times New Roman" w:hAnsi="Times New Roman" w:cs="Times New Roman"/>
           <w:kern w:val="0"/>
@@ -851,7 +834,6 @@
         <w:ind w:leftChars="899" w:left="1980" w:hangingChars="1" w:hanging="2"/>
         <w:textDirection w:val="btLr"/>
         <w:textAlignment w:val="baseline"/>
-        <w:outlineLvl w:val="0"/>
         <w:rPr>
           <w:rFonts w:ascii="Times New Roman" w:eastAsia="NTR" w:hAnsi="Times New Roman" w:cs="Times New Roman"/>
           <w:kern w:val="0"/>
@@ -1069,7 +1051,6 @@
         <w:ind w:leftChars="-1" w:hangingChars="1" w:hanging="2"/>
         <w:textDirection w:val="btLr"/>
         <w:textAlignment w:val="baseline"/>
-        <w:outlineLvl w:val="0"/>
         <w:rPr>
           <w:rFonts w:ascii="Times New Roman" w:eastAsia="Times New Roman" w:hAnsi="Times New Roman" w:cs="Times New Roman"/>
           <w:kern w:val="0"/>
@@ -1089,7 +1070,6 @@
         <w:ind w:leftChars="-1" w:hangingChars="1" w:hanging="2"/>
         <w:textDirection w:val="btLr"/>
         <w:textAlignment w:val="baseline"/>
-        <w:outlineLvl w:val="0"/>
         <w:rPr>
           <w:rFonts w:ascii="Times New Roman" w:eastAsia="Times New Roman" w:hAnsi="Times New Roman" w:cs="Times New Roman"/>
           <w:kern w:val="0"/>
@@ -1109,7 +1089,6 @@
         <w:ind w:leftChars="-1" w:hangingChars="1" w:hanging="2"/>
         <w:textDirection w:val="btLr"/>
         <w:textAlignment w:val="baseline"/>
-        <w:outlineLvl w:val="0"/>
         <w:rPr>
           <w:rFonts w:ascii="Times New Roman" w:eastAsia="Times New Roman" w:hAnsi="Times New Roman" w:cs="Times New Roman"/>
           <w:kern w:val="0"/>
@@ -1129,7 +1108,6 @@
         <w:ind w:leftChars="-1" w:hangingChars="1" w:hanging="2"/>
         <w:textDirection w:val="btLr"/>
         <w:textAlignment w:val="baseline"/>
-        <w:outlineLvl w:val="0"/>
         <w:rPr>
           <w:rFonts w:ascii="Times New Roman" w:eastAsia="Times New Roman" w:hAnsi="Times New Roman" w:cs="Times New Roman"/>
           <w:kern w:val="0"/>
@@ -1150,7 +1128,6 @@
         <w:jc w:val="center"/>
         <w:textDirection w:val="btLr"/>
         <w:textAlignment w:val="baseline"/>
-        <w:outlineLvl w:val="0"/>
         <w:rPr>
           <w:rFonts w:ascii="Times New Roman" w:eastAsia="Times New Roman" w:hAnsi="Times New Roman" w:cs="Times New Roman"/>
           <w:kern w:val="0"/>
@@ -1208,7 +1185,6 @@
         <w:ind w:leftChars="-1" w:left="1" w:hangingChars="1" w:hanging="3"/>
         <w:textDirection w:val="btLr"/>
         <w:textAlignment w:val="baseline"/>
-        <w:outlineLvl w:val="0"/>
         <w:rPr>
           <w:rFonts w:ascii="Times New Roman" w:eastAsia="Times New Roman" w:hAnsi="Times New Roman" w:cs="Times New Roman"/>
           <w:kern w:val="0"/>
@@ -1228,7 +1204,6 @@
         <w:ind w:leftChars="-1" w:left="1" w:hangingChars="1" w:hanging="3"/>
         <w:textDirection w:val="btLr"/>
         <w:textAlignment w:val="baseline"/>
-        <w:outlineLvl w:val="0"/>
         <w:rPr>
           <w:rFonts w:ascii="Times New Roman" w:eastAsia="Times New Roman" w:hAnsi="Times New Roman" w:cs="Times New Roman"/>
           <w:kern w:val="0"/>
@@ -1248,7 +1223,6 @@
         <w:ind w:leftChars="-1" w:left="1" w:hangingChars="1" w:hanging="3"/>
         <w:textDirection w:val="btLr"/>
         <w:textAlignment w:val="baseline"/>
-        <w:outlineLvl w:val="0"/>
         <w:rPr>
           <w:rFonts w:ascii="Times New Roman" w:eastAsia="Times New Roman" w:hAnsi="Times New Roman" w:cs="Times New Roman"/>
           <w:kern w:val="0"/>
@@ -1268,7 +1242,6 @@
         <w:ind w:leftChars="-1" w:left="1" w:hangingChars="1" w:hanging="3"/>
         <w:textDirection w:val="btLr"/>
         <w:textAlignment w:val="baseline"/>
-        <w:outlineLvl w:val="0"/>
         <w:rPr>
           <w:rFonts w:ascii="Times New Roman" w:eastAsia="Times New Roman" w:hAnsi="Times New Roman" w:cs="Times New Roman"/>
           <w:kern w:val="0"/>
@@ -1288,7 +1261,6 @@
         <w:ind w:leftChars="-1" w:left="1" w:hangingChars="1" w:hanging="3"/>
         <w:textDirection w:val="btLr"/>
         <w:textAlignment w:val="baseline"/>
-        <w:outlineLvl w:val="0"/>
         <w:rPr>
           <w:rFonts w:ascii="Times New Roman" w:eastAsia="Times New Roman" w:hAnsi="Times New Roman" w:cs="Times New Roman"/>
           <w:kern w:val="0"/>
@@ -1308,7 +1280,6 @@
         <w:ind w:leftChars="-1" w:left="1" w:hangingChars="1" w:hanging="3"/>
         <w:textDirection w:val="btLr"/>
         <w:textAlignment w:val="baseline"/>
-        <w:outlineLvl w:val="0"/>
         <w:rPr>
           <w:rFonts w:ascii="Times New Roman" w:eastAsia="Times New Roman" w:hAnsi="Times New Roman" w:cs="Times New Roman"/>
           <w:kern w:val="0"/>
@@ -1328,7 +1299,6 @@
         <w:ind w:leftChars="-1" w:left="1" w:hangingChars="1" w:hanging="3"/>
         <w:textDirection w:val="btLr"/>
         <w:textAlignment w:val="baseline"/>
-        <w:outlineLvl w:val="0"/>
         <w:rPr>
           <w:rFonts w:ascii="Times New Roman" w:eastAsia="Times New Roman" w:hAnsi="Times New Roman" w:cs="Times New Roman"/>
           <w:kern w:val="0"/>
@@ -1349,7 +1319,6 @@
         <w:jc w:val="center"/>
         <w:textDirection w:val="btLr"/>
         <w:textAlignment w:val="baseline"/>
-        <w:outlineLvl w:val="0"/>
         <w:rPr>
           <w:rFonts w:ascii="Times New Roman" w:eastAsia="Times New Roman" w:hAnsi="Times New Roman" w:cs="Times New Roman"/>
           <w:kern w:val="0"/>
@@ -1505,7 +1474,6 @@
         <w:ind w:firstLine="1"/>
         <w:textDirection w:val="btLr"/>
         <w:textAlignment w:val="baseline"/>
-        <w:outlineLvl w:val="0"/>
         <w:rPr>
           <w:rFonts w:ascii="Times New Roman" w:eastAsia="Times New Roman" w:hAnsi="Times New Roman" w:cs="Times New Roman"/>
           <w:kern w:val="0"/>
@@ -1590,7 +1558,6 @@
         <w:ind w:leftChars="-1" w:left="1" w:hangingChars="1" w:hanging="3"/>
         <w:textDirection w:val="btLr"/>
         <w:textAlignment w:val="baseline"/>
-        <w:outlineLvl w:val="0"/>
         <w:rPr>
           <w:rFonts w:ascii="Times New Roman" w:eastAsia="Times New Roman" w:hAnsi="Times New Roman" w:cs="Times New Roman"/>
           <w:kern w:val="0"/>
@@ -1610,7 +1577,6 @@
         <w:ind w:leftChars="-1" w:left="1" w:hangingChars="1" w:hanging="3"/>
         <w:textDirection w:val="btLr"/>
         <w:textAlignment w:val="baseline"/>
-        <w:outlineLvl w:val="0"/>
         <w:rPr>
           <w:rFonts w:ascii="Times New Roman" w:eastAsia="Times New Roman" w:hAnsi="Times New Roman" w:cs="Times New Roman"/>
           <w:kern w:val="0"/>
@@ -1630,7 +1596,6 @@
         <w:ind w:leftChars="-1" w:left="1" w:hangingChars="1" w:hanging="3"/>
         <w:textDirection w:val="btLr"/>
         <w:textAlignment w:val="baseline"/>
-        <w:outlineLvl w:val="0"/>
         <w:rPr>
           <w:rFonts w:ascii="Times New Roman" w:eastAsia="Times New Roman" w:hAnsi="Times New Roman" w:cs="Times New Roman"/>
           <w:kern w:val="0"/>
@@ -1650,7 +1615,6 @@
         <w:ind w:leftChars="-1" w:left="1" w:hangingChars="1" w:hanging="3"/>
         <w:textDirection w:val="btLr"/>
         <w:textAlignment w:val="baseline"/>
-        <w:outlineLvl w:val="0"/>
         <w:rPr>
           <w:rFonts w:ascii="Times New Roman" w:eastAsia="Times New Roman" w:hAnsi="Times New Roman" w:cs="Times New Roman"/>
           <w:kern w:val="0"/>
@@ -1670,7 +1634,6 @@
         <w:ind w:leftChars="-1" w:left="1" w:hangingChars="1" w:hanging="3"/>
         <w:textDirection w:val="btLr"/>
         <w:textAlignment w:val="baseline"/>
-        <w:outlineLvl w:val="0"/>
         <w:rPr>
           <w:rFonts w:ascii="Times New Roman" w:eastAsia="Times New Roman" w:hAnsi="Times New Roman" w:cs="Times New Roman"/>
           <w:kern w:val="0"/>
@@ -1690,7 +1653,6 @@
         <w:ind w:leftChars="-1" w:left="1" w:hangingChars="1" w:hanging="3"/>
         <w:textDirection w:val="btLr"/>
         <w:textAlignment w:val="baseline"/>
-        <w:outlineLvl w:val="0"/>
         <w:rPr>
           <w:rFonts w:ascii="Times New Roman" w:eastAsia="Times New Roman" w:hAnsi="Times New Roman" w:cs="Times New Roman"/>
           <w:kern w:val="0"/>
@@ -1710,7 +1672,6 @@
         <w:ind w:leftChars="-1" w:left="1" w:hangingChars="1" w:hanging="3"/>
         <w:textDirection w:val="btLr"/>
         <w:textAlignment w:val="baseline"/>
-        <w:outlineLvl w:val="0"/>
         <w:rPr>
           <w:rFonts w:ascii="Times New Roman" w:eastAsia="Times New Roman" w:hAnsi="Times New Roman" w:cs="Times New Roman"/>
           <w:kern w:val="0"/>
@@ -1730,7 +1691,6 @@
         <w:ind w:leftChars="-1" w:left="1" w:hangingChars="1" w:hanging="3"/>
         <w:textDirection w:val="btLr"/>
         <w:textAlignment w:val="baseline"/>
-        <w:outlineLvl w:val="0"/>
         <w:rPr>
           <w:rFonts w:ascii="Times New Roman" w:eastAsia="Times New Roman" w:hAnsi="Times New Roman" w:cs="Times New Roman"/>
           <w:kern w:val="0"/>
@@ -1750,7 +1710,6 @@
         <w:ind w:leftChars="-1" w:left="1" w:hangingChars="1" w:hanging="3"/>
         <w:textDirection w:val="btLr"/>
         <w:textAlignment w:val="baseline"/>
-        <w:outlineLvl w:val="0"/>
         <w:rPr>
           <w:rFonts w:ascii="Times New Roman" w:eastAsia="Times New Roman" w:hAnsi="Times New Roman" w:cs="Times New Roman"/>
           <w:kern w:val="0"/>
@@ -1770,7 +1729,6 @@
         <w:ind w:leftChars="-1" w:left="1" w:hangingChars="1" w:hanging="3"/>
         <w:textDirection w:val="btLr"/>
         <w:textAlignment w:val="baseline"/>
-        <w:outlineLvl w:val="0"/>
         <w:rPr>
           <w:rFonts w:ascii="Times New Roman" w:eastAsia="Times New Roman" w:hAnsi="Times New Roman" w:cs="Times New Roman"/>
           <w:kern w:val="0"/>
@@ -1791,7 +1749,6 @@
         <w:jc w:val="center"/>
         <w:textDirection w:val="btLr"/>
         <w:textAlignment w:val="baseline"/>
-        <w:outlineLvl w:val="0"/>
         <w:rPr>
           <w:rFonts w:ascii="Times New Roman" w:eastAsia="Times New Roman" w:hAnsi="Times New Roman" w:cs="Times New Roman"/>
           <w:kern w:val="0"/>
@@ -1824,7 +1781,6 @@
         <w:jc w:val="center"/>
         <w:textDirection w:val="btLr"/>
         <w:textAlignment w:val="baseline"/>
-        <w:outlineLvl w:val="0"/>
         <w:rPr>
           <w:rFonts w:ascii="Times New Roman" w:eastAsia="Times New Roman" w:hAnsi="Times New Roman" w:cs="Times New Roman"/>
           <w:kern w:val="0"/>
@@ -1845,7 +1801,6 @@
         <w:jc w:val="center"/>
         <w:textDirection w:val="btLr"/>
         <w:textAlignment w:val="baseline"/>
-        <w:outlineLvl w:val="0"/>
         <w:rPr>
           <w:rFonts w:ascii="Times New Roman" w:eastAsia="Times New Roman" w:hAnsi="Times New Roman" w:cs="Times New Roman"/>
           <w:kern w:val="0"/>
@@ -1983,7 +1938,7 @@
                                   <v:fill opacity="0" color2="black"/>
                                   <v:imagedata r:id="rId8" o:title=""/>
                                 </v:shape>
-                                <o:OLEObject Type="Embed" ProgID="Word.Document.8" ShapeID="_x0000_i1028" DrawAspect="Content" ObjectID="_1800375537" r:id="rId11"/>
+                                <o:OLEObject Type="Embed" ProgID="Word.Document.8" ShapeID="_x0000_i1028" DrawAspect="Content" ObjectID="_1800379834" r:id="rId11"/>
                               </w:object>
                             </w:r>
                           </w:p>
@@ -2020,7 +1975,7 @@
                             <v:fill opacity="0" color2="black"/>
                             <v:imagedata r:id="rId8" o:title=""/>
                           </v:shape>
-                          <o:OLEObject Type="Embed" ProgID="Word.Document.8" ShapeID="_x0000_i1028" DrawAspect="Content" ObjectID="_1800375537" r:id="rId12"/>
+                          <o:OLEObject Type="Embed" ProgID="Word.Document.8" ShapeID="_x0000_i1028" DrawAspect="Content" ObjectID="_1800379834" r:id="rId12"/>
                         </w:object>
                       </w:r>
                     </w:p>
@@ -2713,9 +2668,9 @@
         <w:overflowPunct w:val="0"/>
         <w:autoSpaceDE w:val="0"/>
         <w:spacing w:after="0" w:line="1" w:lineRule="atLeast"/>
+        <w:ind w:left="357" w:hanging="357"/>
         <w:textDirection w:val="btLr"/>
         <w:textAlignment w:val="baseline"/>
-        <w:outlineLvl w:val="0"/>
         <w:rPr>
           <w:rFonts w:ascii="Times New Roman" w:hAnsi="Times New Roman"/>
           <w:sz w:val="28"/>
@@ -2736,7 +2691,25 @@
           <w:sz w:val="28"/>
           <w:lang w:val="ru-RU"/>
         </w:rPr>
-        <w:t xml:space="preserve"> Оптимизация на светофари в симулация на трафик</w:t>
+        <w:t xml:space="preserve"> Оптимизация на светофари в </w:t>
+      </w:r>
+      <w:proofErr w:type="spellStart"/>
+      <w:r>
+        <w:rPr>
+          <w:rFonts w:ascii="Times New Roman" w:hAnsi="Times New Roman"/>
+          <w:sz w:val="28"/>
+          <w:lang w:val="ru-RU"/>
+        </w:rPr>
+        <w:t>симулация</w:t>
+      </w:r>
+      <w:proofErr w:type="spellEnd"/>
+      <w:r>
+        <w:rPr>
+          <w:rFonts w:ascii="Times New Roman" w:hAnsi="Times New Roman"/>
+          <w:sz w:val="28"/>
+          <w:lang w:val="ru-RU"/>
+        </w:rPr>
+        <w:t xml:space="preserve"> на трафик</w:t>
       </w:r>
     </w:p>
     <w:p>
@@ -2748,7 +2721,6 @@
         <w:ind w:left="358"/>
         <w:textDirection w:val="btLr"/>
         <w:textAlignment w:val="baseline"/>
-        <w:outlineLvl w:val="0"/>
         <w:rPr>
           <w:rFonts w:ascii="Times New Roman" w:hAnsi="Times New Roman"/>
           <w:sz w:val="28"/>
@@ -2768,13 +2740,13 @@
         <w:spacing w:after="0" w:line="1" w:lineRule="atLeast"/>
         <w:textDirection w:val="btLr"/>
         <w:textAlignment w:val="baseline"/>
-        <w:outlineLvl w:val="0"/>
         <w:rPr>
           <w:rFonts w:ascii="Times New Roman" w:hAnsi="Times New Roman"/>
           <w:sz w:val="28"/>
           <w:lang w:val="ru-RU"/>
         </w:rPr>
       </w:pPr>
+      <w:proofErr w:type="spellStart"/>
       <w:r>
         <w:rPr>
           <w:rFonts w:ascii="Times New Roman" w:hAnsi="Times New Roman"/>
@@ -2783,6 +2755,7 @@
         </w:rPr>
         <w:t>Изисквания</w:t>
       </w:r>
+      <w:proofErr w:type="spellEnd"/>
       <w:r>
         <w:rPr>
           <w:rFonts w:ascii="Times New Roman" w:hAnsi="Times New Roman"/>
@@ -2801,7 +2774,6 @@
         <w:ind w:left="358"/>
         <w:textDirection w:val="btLr"/>
         <w:textAlignment w:val="baseline"/>
-        <w:outlineLvl w:val="0"/>
         <w:rPr>
           <w:rFonts w:ascii="Times New Roman" w:hAnsi="Times New Roman"/>
           <w:sz w:val="28"/>
@@ -2814,7 +2786,25 @@
           <w:sz w:val="28"/>
           <w:lang w:val="ru-RU"/>
         </w:rPr>
-        <w:t>- Да се разработи симулация на трафик с автомобили и светофари;</w:t>
+        <w:t xml:space="preserve">- Да се </w:t>
+      </w:r>
+      <w:proofErr w:type="spellStart"/>
+      <w:r>
+        <w:rPr>
+          <w:rFonts w:ascii="Times New Roman" w:hAnsi="Times New Roman"/>
+          <w:sz w:val="28"/>
+          <w:lang w:val="ru-RU"/>
+        </w:rPr>
+        <w:t>разработи</w:t>
+      </w:r>
+      <w:proofErr w:type="spellEnd"/>
+      <w:r>
+        <w:rPr>
+          <w:rFonts w:ascii="Times New Roman" w:hAnsi="Times New Roman"/>
+          <w:sz w:val="28"/>
+          <w:lang w:val="ru-RU"/>
+        </w:rPr>
+        <w:t xml:space="preserve"> симулация на трафик с автомобили и светофари;</w:t>
       </w:r>
     </w:p>
     <w:p>
@@ -2826,7 +2816,6 @@
         <w:ind w:left="358"/>
         <w:textDirection w:val="btLr"/>
         <w:textAlignment w:val="baseline"/>
-        <w:outlineLvl w:val="0"/>
         <w:rPr>
           <w:rFonts w:ascii="Times New Roman" w:hAnsi="Times New Roman"/>
           <w:sz w:val="28"/>
@@ -2851,7 +2840,6 @@
         <w:ind w:left="358"/>
         <w:textDirection w:val="btLr"/>
         <w:textAlignment w:val="baseline"/>
-        <w:outlineLvl w:val="0"/>
         <w:rPr>
           <w:rFonts w:ascii="Times New Roman" w:hAnsi="Times New Roman"/>
           <w:sz w:val="28"/>
@@ -2876,7 +2864,6 @@
         <w:ind w:left="358"/>
         <w:textDirection w:val="btLr"/>
         <w:textAlignment w:val="baseline"/>
-        <w:outlineLvl w:val="0"/>
         <w:rPr>
           <w:rFonts w:ascii="Times New Roman" w:hAnsi="Times New Roman"/>
           <w:sz w:val="28"/>
@@ -2901,7 +2888,6 @@
         <w:ind w:left="358"/>
         <w:textDirection w:val="btLr"/>
         <w:textAlignment w:val="baseline"/>
-        <w:outlineLvl w:val="0"/>
         <w:rPr>
           <w:rFonts w:ascii="Times New Roman" w:hAnsi="Times New Roman"/>
           <w:sz w:val="28"/>
@@ -2926,7 +2912,6 @@
         <w:ind w:left="358"/>
         <w:textDirection w:val="btLr"/>
         <w:textAlignment w:val="baseline"/>
-        <w:outlineLvl w:val="0"/>
         <w:rPr>
           <w:rFonts w:ascii="Times New Roman" w:hAnsi="Times New Roman"/>
           <w:sz w:val="28"/>
@@ -2963,7 +2948,6 @@
         <w:spacing w:after="0" w:line="1" w:lineRule="atLeast"/>
         <w:textDirection w:val="btLr"/>
         <w:textAlignment w:val="baseline"/>
-        <w:outlineLvl w:val="0"/>
         <w:rPr>
           <w:rFonts w:ascii="Times New Roman" w:hAnsi="Times New Roman"/>
           <w:sz w:val="28"/>
@@ -3450,9 +3434,11 @@
       <w:pPr>
         <w:spacing w:line="360" w:lineRule="auto"/>
         <w:jc w:val="center"/>
-        <w:rPr>
-          <w:rFonts w:ascii="Times New Roman" w:hAnsi="Times New Roman"/>
-          <w:sz w:val="28"/>
+        <w:outlineLvl w:val="0"/>
+        <w:rPr>
+          <w:rFonts w:ascii="Times New Roman" w:hAnsi="Times New Roman"/>
+          <w:sz w:val="36"/>
+          <w:szCs w:val="28"/>
         </w:rPr>
       </w:pPr>
       <w:r>
@@ -3460,7 +3446,8 @@
           <w:rFonts w:ascii="Times New Roman" w:hAnsi="Times New Roman"/>
           <w:b/>
           <w:bCs/>
-          <w:sz w:val="28"/>
+          <w:sz w:val="36"/>
+          <w:szCs w:val="28"/>
         </w:rPr>
         <w:lastRenderedPageBreak/>
         <w:t>Увод</w:t>
@@ -3980,6 +3967,7 @@
       <w:pPr>
         <w:spacing w:line="276" w:lineRule="auto"/>
         <w:jc w:val="center"/>
+        <w:outlineLvl w:val="0"/>
         <w:rPr>
           <w:rFonts w:ascii="Times New Roman" w:hAnsi="Times New Roman"/>
           <w:b/>
@@ -4043,6 +4031,7 @@
           <w:numId w:val="18"/>
         </w:numPr>
         <w:spacing w:line="360" w:lineRule="auto"/>
+        <w:outlineLvl w:val="1"/>
         <w:rPr>
           <w:rFonts w:ascii="Times New Roman" w:hAnsi="Times New Roman"/>
           <w:b/>
@@ -4071,6 +4060,7 @@
         </w:numPr>
         <w:spacing w:line="360" w:lineRule="auto"/>
         <w:jc w:val="both"/>
+        <w:outlineLvl w:val="2"/>
         <w:rPr>
           <w:rFonts w:ascii="Times New Roman" w:hAnsi="Times New Roman"/>
           <w:b/>
@@ -4265,6 +4255,7 @@
         </w:numPr>
         <w:spacing w:line="360" w:lineRule="auto"/>
         <w:jc w:val="both"/>
+        <w:outlineLvl w:val="2"/>
         <w:rPr>
           <w:rFonts w:ascii="Times New Roman" w:hAnsi="Times New Roman"/>
           <w:b/>
@@ -4538,6 +4529,7 @@
           <w:numId w:val="18"/>
         </w:numPr>
         <w:spacing w:line="360" w:lineRule="auto"/>
+        <w:outlineLvl w:val="1"/>
         <w:rPr>
           <w:rFonts w:ascii="Times New Roman" w:hAnsi="Times New Roman"/>
           <w:b/>
@@ -4575,6 +4567,7 @@
           <w:numId w:val="18"/>
         </w:numPr>
         <w:spacing w:line="360" w:lineRule="auto"/>
+        <w:outlineLvl w:val="2"/>
         <w:rPr>
           <w:rFonts w:ascii="Times New Roman" w:hAnsi="Times New Roman"/>
           <w:b/>
@@ -5000,6 +4993,7 @@
         </w:numPr>
         <w:spacing w:line="360" w:lineRule="auto"/>
         <w:jc w:val="both"/>
+        <w:outlineLvl w:val="2"/>
         <w:rPr>
           <w:rFonts w:ascii="Times New Roman" w:hAnsi="Times New Roman"/>
           <w:b/>
@@ -6886,6 +6880,7 @@
         </w:numPr>
         <w:spacing w:line="360" w:lineRule="auto"/>
         <w:jc w:val="both"/>
+        <w:outlineLvl w:val="2"/>
         <w:rPr>
           <w:rFonts w:ascii="Times New Roman" w:hAnsi="Times New Roman"/>
           <w:b/>
@@ -9413,6 +9408,7 @@
           <w:numId w:val="18"/>
         </w:numPr>
         <w:spacing w:line="360" w:lineRule="auto"/>
+        <w:outlineLvl w:val="1"/>
         <w:rPr>
           <w:rFonts w:ascii="Times New Roman" w:hAnsi="Times New Roman"/>
           <w:b/>
@@ -11355,6 +11351,7 @@
         </w:numPr>
         <w:spacing w:line="360" w:lineRule="auto"/>
         <w:jc w:val="both"/>
+        <w:outlineLvl w:val="2"/>
         <w:rPr>
           <w:rFonts w:ascii="Times New Roman" w:hAnsi="Times New Roman"/>
           <w:b/>
@@ -13250,6 +13247,7 @@
         </w:numPr>
         <w:spacing w:line="360" w:lineRule="auto"/>
         <w:jc w:val="both"/>
+        <w:outlineLvl w:val="2"/>
         <w:rPr>
           <w:rFonts w:ascii="Times New Roman" w:hAnsi="Times New Roman"/>
           <w:b/>
@@ -14498,6 +14496,7 @@
         </w:numPr>
         <w:spacing w:line="360" w:lineRule="auto"/>
         <w:jc w:val="both"/>
+        <w:outlineLvl w:val="2"/>
         <w:rPr>
           <w:rFonts w:ascii="Times New Roman" w:hAnsi="Times New Roman"/>
           <w:b/>
@@ -14776,6 +14775,7 @@
         </w:numPr>
         <w:spacing w:line="360" w:lineRule="auto"/>
         <w:jc w:val="both"/>
+        <w:outlineLvl w:val="1"/>
         <w:rPr>
           <w:rFonts w:ascii="Times New Roman" w:hAnsi="Times New Roman"/>
           <w:b/>
@@ -14837,6 +14837,7 @@
         </w:numPr>
         <w:spacing w:line="360" w:lineRule="auto"/>
         <w:jc w:val="both"/>
+        <w:outlineLvl w:val="2"/>
         <w:rPr>
           <w:rFonts w:ascii="Times New Roman" w:hAnsi="Times New Roman"/>
           <w:b/>
@@ -15886,6 +15887,7 @@
         </w:numPr>
         <w:spacing w:line="360" w:lineRule="auto"/>
         <w:jc w:val="both"/>
+        <w:outlineLvl w:val="2"/>
         <w:rPr>
           <w:rFonts w:ascii="Times New Roman" w:hAnsi="Times New Roman"/>
           <w:b/>
@@ -15978,23 +15980,7 @@
           <w:sz w:val="28"/>
           <w:lang w:val="en-US"/>
         </w:rPr>
-        <w:t xml:space="preserve">: </w:t>
-      </w:r>
-      <w:r>
-        <w:rPr>
-          <w:rFonts w:ascii="Times New Roman" w:hAnsi="Times New Roman"/>
-          <w:sz w:val="28"/>
-          <w:lang w:val="en-US"/>
-        </w:rPr>
-        <w:t xml:space="preserve">Supervised Learning, </w:t>
-      </w:r>
-      <w:r>
-        <w:rPr>
-          <w:rFonts w:ascii="Times New Roman" w:hAnsi="Times New Roman"/>
-          <w:sz w:val="28"/>
-          <w:lang w:val="en-US"/>
-        </w:rPr>
-        <w:t xml:space="preserve">Deep Learning, </w:t>
+        <w:t xml:space="preserve">: Supervised Learning, Deep Learning, </w:t>
       </w:r>
       <w:r>
         <w:rPr>
@@ -16026,23 +16012,7 @@
           <w:sz w:val="28"/>
           <w:lang w:val="en-US"/>
         </w:rPr>
-        <w:t xml:space="preserve"> </w:t>
-      </w:r>
-      <w:r>
-        <w:rPr>
-          <w:rFonts w:ascii="Times New Roman" w:hAnsi="Times New Roman"/>
-          <w:sz w:val="28"/>
-          <w:lang w:val="en-US"/>
-        </w:rPr>
-        <w:t>и</w:t>
-      </w:r>
-      <w:r>
-        <w:rPr>
-          <w:rFonts w:ascii="Times New Roman" w:hAnsi="Times New Roman"/>
-          <w:sz w:val="28"/>
-          <w:lang w:val="en-US"/>
-        </w:rPr>
-        <w:t xml:space="preserve"> </w:t>
+        <w:t xml:space="preserve"> и </w:t>
       </w:r>
       <w:r>
         <w:rPr>
@@ -16574,24 +16544,30 @@
     <w:p>
       <w:pPr>
         <w:jc w:val="center"/>
-        <w:rPr>
-          <w:rFonts w:ascii="Times New Roman" w:hAnsi="Times New Roman"/>
-          <w:sz w:val="28"/>
-        </w:rPr>
-      </w:pPr>
-      <w:r>
-        <w:rPr>
-          <w:rFonts w:ascii="Times New Roman" w:hAnsi="Times New Roman"/>
-          <w:sz w:val="28"/>
-        </w:rPr>
-        <w:br w:type="page"/>
-      </w:r>
-      <w:r>
+        <w:outlineLvl w:val="0"/>
         <w:rPr>
           <w:rFonts w:ascii="Times New Roman" w:hAnsi="Times New Roman"/>
           <w:b/>
           <w:bCs/>
-          <w:sz w:val="28"/>
+          <w:sz w:val="36"/>
+          <w:szCs w:val="28"/>
+          <w:lang w:val="en-US"/>
+        </w:rPr>
+      </w:pPr>
+      <w:r>
+        <w:rPr>
+          <w:rFonts w:ascii="Times New Roman" w:hAnsi="Times New Roman"/>
+          <w:sz w:val="28"/>
+        </w:rPr>
+        <w:br w:type="page"/>
+      </w:r>
+      <w:r>
+        <w:rPr>
+          <w:rFonts w:ascii="Times New Roman" w:hAnsi="Times New Roman"/>
+          <w:b/>
+          <w:bCs/>
+          <w:sz w:val="36"/>
+          <w:szCs w:val="28"/>
         </w:rPr>
         <w:lastRenderedPageBreak/>
         <w:t>Втора глава</w:t>
@@ -16599,12 +16575,14 @@
     </w:p>
     <w:p>
       <w:pPr>
-        <w:jc w:val="both"/>
+        <w:spacing w:line="360" w:lineRule="auto"/>
+        <w:jc w:val="center"/>
         <w:rPr>
           <w:rFonts w:ascii="Times New Roman" w:hAnsi="Times New Roman"/>
           <w:b/>
           <w:bCs/>
-          <w:sz w:val="28"/>
+          <w:sz w:val="36"/>
+          <w:szCs w:val="28"/>
         </w:rPr>
       </w:pPr>
       <w:r>
@@ -16612,10 +16590,56 @@
           <w:rFonts w:ascii="Times New Roman" w:hAnsi="Times New Roman"/>
           <w:b/>
           <w:bCs/>
-          <w:sz w:val="28"/>
-        </w:rPr>
-        <w:t>2.1 ..</w:t>
-      </w:r>
+          <w:sz w:val="36"/>
+          <w:szCs w:val="28"/>
+        </w:rPr>
+        <w:t>Изисквания, избор на средства, преглед на проекта</w:t>
+      </w:r>
+    </w:p>
+    <w:p>
+      <w:pPr>
+        <w:pStyle w:val="ListParagraph"/>
+        <w:numPr>
+          <w:ilvl w:val="1"/>
+          <w:numId w:val="25"/>
+        </w:numPr>
+        <w:jc w:val="both"/>
+        <w:rPr>
+          <w:rFonts w:ascii="Times New Roman" w:hAnsi="Times New Roman"/>
+          <w:b/>
+          <w:bCs/>
+          <w:sz w:val="32"/>
+          <w:szCs w:val="24"/>
+        </w:rPr>
+      </w:pPr>
+      <w:r>
+        <w:rPr>
+          <w:rFonts w:ascii="Times New Roman" w:hAnsi="Times New Roman"/>
+          <w:b/>
+          <w:bCs/>
+          <w:sz w:val="32"/>
+          <w:szCs w:val="24"/>
+        </w:rPr>
+        <w:t>Изисквания към софтуерния продукт</w:t>
+      </w:r>
+    </w:p>
+    <w:p>
+      <w:pPr>
+        <w:jc w:val="both"/>
+        <w:rPr>
+          <w:rFonts w:ascii="Times New Roman" w:hAnsi="Times New Roman"/>
+          <w:sz w:val="28"/>
+        </w:rPr>
+      </w:pPr>
+      <w:proofErr w:type="spellStart"/>
+      <w:r>
+        <w:rPr>
+          <w:rFonts w:ascii="Times New Roman" w:hAnsi="Times New Roman"/>
+          <w:sz w:val="28"/>
+        </w:rPr>
+        <w:t>асд</w:t>
+      </w:r>
+      <w:proofErr w:type="spellEnd"/>
     </w:p>
     <w:p>
       <w:pPr>
@@ -17341,6 +17365,119 @@
     </w:lvl>
   </w:abstractNum>
   <w:abstractNum w:abstractNumId="5" w15:restartNumberingAfterBreak="0">
+    <w:nsid w:val="131010D1"/>
+    <w:multiLevelType w:val="multilevel"/>
+    <w:tmpl w:val="9BE40758"/>
+    <w:lvl w:ilvl="0">
+      <w:start w:val="2"/>
+      <w:numFmt w:val="decimal"/>
+      <w:lvlText w:val="%1"/>
+      <w:lvlJc w:val="left"/>
+      <w:pPr>
+        <w:ind w:left="405" w:hanging="405"/>
+      </w:pPr>
+      <w:rPr>
+        <w:rFonts w:hint="default"/>
+      </w:rPr>
+    </w:lvl>
+    <w:lvl w:ilvl="1">
+      <w:start w:val="1"/>
+      <w:numFmt w:val="decimal"/>
+      <w:lvlText w:val="%1.%2"/>
+      <w:lvlJc w:val="left"/>
+      <w:pPr>
+        <w:ind w:left="720" w:hanging="720"/>
+      </w:pPr>
+      <w:rPr>
+        <w:rFonts w:hint="default"/>
+      </w:rPr>
+    </w:lvl>
+    <w:lvl w:ilvl="2">
+      <w:start w:val="1"/>
+      <w:numFmt w:val="decimal"/>
+      <w:lvlText w:val="%1.%2.%3"/>
+      <w:lvlJc w:val="left"/>
+      <w:pPr>
+        <w:ind w:left="720" w:hanging="720"/>
+      </w:pPr>
+      <w:rPr>
+        <w:rFonts w:hint="default"/>
+      </w:rPr>
+    </w:lvl>
+    <w:lvl w:ilvl="3">
+      <w:start w:val="1"/>
+      <w:numFmt w:val="decimal"/>
+      <w:lvlText w:val="%1.%2.%3.%4"/>
+      <w:lvlJc w:val="left"/>
+      <w:pPr>
+        <w:ind w:left="1080" w:hanging="1080"/>
+      </w:pPr>
+      <w:rPr>
+        <w:rFonts w:hint="default"/>
+      </w:rPr>
+    </w:lvl>
+    <w:lvl w:ilvl="4">
+      <w:start w:val="1"/>
+      <w:numFmt w:val="decimal"/>
+      <w:lvlText w:val="%1.%2.%3.%4.%5"/>
+      <w:lvlJc w:val="left"/>
+      <w:pPr>
+        <w:ind w:left="1440" w:hanging="1440"/>
+      </w:pPr>
+      <w:rPr>
+        <w:rFonts w:hint="default"/>
+      </w:rPr>
+    </w:lvl>
+    <w:lvl w:ilvl="5">
+      <w:start w:val="1"/>
+      <w:numFmt w:val="decimal"/>
+      <w:lvlText w:val="%1.%2.%3.%4.%5.%6"/>
+      <w:lvlJc w:val="left"/>
+      <w:pPr>
+        <w:ind w:left="1440" w:hanging="1440"/>
+      </w:pPr>
+      <w:rPr>
+        <w:rFonts w:hint="default"/>
+      </w:rPr>
+    </w:lvl>
+    <w:lvl w:ilvl="6">
+      <w:start w:val="1"/>
+      <w:numFmt w:val="decimal"/>
+      <w:lvlText w:val="%1.%2.%3.%4.%5.%6.%7"/>
+      <w:lvlJc w:val="left"/>
+      <w:pPr>
+        <w:ind w:left="1800" w:hanging="1800"/>
+      </w:pPr>
+      <w:rPr>
+        <w:rFonts w:hint="default"/>
+      </w:rPr>
+    </w:lvl>
+    <w:lvl w:ilvl="7">
+      <w:start w:val="1"/>
+      <w:numFmt w:val="decimal"/>
+      <w:lvlText w:val="%1.%2.%3.%4.%5.%6.%7.%8"/>
+      <w:lvlJc w:val="left"/>
+      <w:pPr>
+        <w:ind w:left="2160" w:hanging="2160"/>
+      </w:pPr>
+      <w:rPr>
+        <w:rFonts w:hint="default"/>
+      </w:rPr>
+    </w:lvl>
+    <w:lvl w:ilvl="8">
+      <w:start w:val="1"/>
+      <w:numFmt w:val="decimal"/>
+      <w:lvlText w:val="%1.%2.%3.%4.%5.%6.%7.%8.%9"/>
+      <w:lvlJc w:val="left"/>
+      <w:pPr>
+        <w:ind w:left="2160" w:hanging="2160"/>
+      </w:pPr>
+      <w:rPr>
+        <w:rFonts w:hint="default"/>
+      </w:rPr>
+    </w:lvl>
+  </w:abstractNum>
+  <w:abstractNum w:abstractNumId="6" w15:restartNumberingAfterBreak="0">
     <w:nsid w:val="16EB593C"/>
     <w:multiLevelType w:val="hybridMultilevel"/>
     <w:tmpl w:val="571E9C04"/>
@@ -17453,7 +17590,120 @@
       </w:rPr>
     </w:lvl>
   </w:abstractNum>
-  <w:abstractNum w:abstractNumId="6" w15:restartNumberingAfterBreak="0">
+  <w:abstractNum w:abstractNumId="7" w15:restartNumberingAfterBreak="0">
+    <w:nsid w:val="17E601CC"/>
+    <w:multiLevelType w:val="multilevel"/>
+    <w:tmpl w:val="021AEFCC"/>
+    <w:lvl w:ilvl="0">
+      <w:start w:val="1"/>
+      <w:numFmt w:val="decimal"/>
+      <w:lvlText w:val="%1"/>
+      <w:lvlJc w:val="left"/>
+      <w:pPr>
+        <w:ind w:left="360" w:hanging="360"/>
+      </w:pPr>
+      <w:rPr>
+        <w:rFonts w:hint="default"/>
+      </w:rPr>
+    </w:lvl>
+    <w:lvl w:ilvl="1">
+      <w:start w:val="1"/>
+      <w:numFmt w:val="decimal"/>
+      <w:lvlText w:val="%1.%2"/>
+      <w:lvlJc w:val="left"/>
+      <w:pPr>
+        <w:ind w:left="720" w:hanging="360"/>
+      </w:pPr>
+      <w:rPr>
+        <w:rFonts w:hint="default"/>
+      </w:rPr>
+    </w:lvl>
+    <w:lvl w:ilvl="2">
+      <w:start w:val="1"/>
+      <w:numFmt w:val="lowerLetter"/>
+      <w:lvlText w:val="%1.%2.%3"/>
+      <w:lvlJc w:val="left"/>
+      <w:pPr>
+        <w:ind w:left="1440" w:hanging="720"/>
+      </w:pPr>
+      <w:rPr>
+        <w:rFonts w:hint="default"/>
+      </w:rPr>
+    </w:lvl>
+    <w:lvl w:ilvl="3">
+      <w:start w:val="1"/>
+      <w:numFmt w:val="decimal"/>
+      <w:lvlText w:val="%1.%2.%3.%4"/>
+      <w:lvlJc w:val="left"/>
+      <w:pPr>
+        <w:ind w:left="2160" w:hanging="1080"/>
+      </w:pPr>
+      <w:rPr>
+        <w:rFonts w:hint="default"/>
+      </w:rPr>
+    </w:lvl>
+    <w:lvl w:ilvl="4">
+      <w:start w:val="1"/>
+      <w:numFmt w:val="decimal"/>
+      <w:lvlText w:val="%1.%2.%3.%4.%5"/>
+      <w:lvlJc w:val="left"/>
+      <w:pPr>
+        <w:ind w:left="2520" w:hanging="1080"/>
+      </w:pPr>
+      <w:rPr>
+        <w:rFonts w:hint="default"/>
+      </w:rPr>
+    </w:lvl>
+    <w:lvl w:ilvl="5">
+      <w:start w:val="1"/>
+      <w:numFmt w:val="decimal"/>
+      <w:lvlText w:val="%1.%2.%3.%4.%5.%6"/>
+      <w:lvlJc w:val="left"/>
+      <w:pPr>
+        <w:ind w:left="3240" w:hanging="1440"/>
+      </w:pPr>
+      <w:rPr>
+        <w:rFonts w:hint="default"/>
+      </w:rPr>
+    </w:lvl>
+    <w:lvl w:ilvl="6">
+      <w:start w:val="1"/>
+      <w:numFmt w:val="decimal"/>
+      <w:lvlText w:val="%1.%2.%3.%4.%5.%6.%7"/>
+      <w:lvlJc w:val="left"/>
+      <w:pPr>
+        <w:ind w:left="3600" w:hanging="1440"/>
+      </w:pPr>
+      <w:rPr>
+        <w:rFonts w:hint="default"/>
+      </w:rPr>
+    </w:lvl>
+    <w:lvl w:ilvl="7">
+      <w:start w:val="1"/>
+      <w:numFmt w:val="decimal"/>
+      <w:lvlText w:val="%1.%2.%3.%4.%5.%6.%7.%8"/>
+      <w:lvlJc w:val="left"/>
+      <w:pPr>
+        <w:ind w:left="4320" w:hanging="1800"/>
+      </w:pPr>
+      <w:rPr>
+        <w:rFonts w:hint="default"/>
+      </w:rPr>
+    </w:lvl>
+    <w:lvl w:ilvl="8">
+      <w:start w:val="1"/>
+      <w:numFmt w:val="decimal"/>
+      <w:lvlText w:val="%1.%2.%3.%4.%5.%6.%7.%8.%9"/>
+      <w:lvlJc w:val="left"/>
+      <w:pPr>
+        <w:ind w:left="5040" w:hanging="2160"/>
+      </w:pPr>
+      <w:rPr>
+        <w:rFonts w:hint="default"/>
+      </w:rPr>
+    </w:lvl>
+  </w:abstractNum>
+  <w:abstractNum w:abstractNumId="8" w15:restartNumberingAfterBreak="0">
     <w:nsid w:val="209C45F8"/>
     <w:multiLevelType w:val="multilevel"/>
     <w:tmpl w:val="FC8C3820"/>
@@ -17566,7 +17816,7 @@
       </w:rPr>
     </w:lvl>
   </w:abstractNum>
-  <w:abstractNum w:abstractNumId="7" w15:restartNumberingAfterBreak="0">
+  <w:abstractNum w:abstractNumId="9" w15:restartNumberingAfterBreak="0">
     <w:nsid w:val="22A132F5"/>
     <w:multiLevelType w:val="multilevel"/>
     <w:tmpl w:val="52D66FE8"/>
@@ -17679,7 +17929,7 @@
       </w:rPr>
     </w:lvl>
   </w:abstractNum>
-  <w:abstractNum w:abstractNumId="8" w15:restartNumberingAfterBreak="0">
+  <w:abstractNum w:abstractNumId="10" w15:restartNumberingAfterBreak="0">
     <w:nsid w:val="2BFC294E"/>
     <w:multiLevelType w:val="multilevel"/>
     <w:tmpl w:val="17520B70"/>
@@ -17792,7 +18042,7 @@
       </w:rPr>
     </w:lvl>
   </w:abstractNum>
-  <w:abstractNum w:abstractNumId="9" w15:restartNumberingAfterBreak="0">
+  <w:abstractNum w:abstractNumId="11" w15:restartNumberingAfterBreak="0">
     <w:nsid w:val="3A08777F"/>
     <w:multiLevelType w:val="multilevel"/>
     <w:tmpl w:val="4E00D7FA"/>
@@ -17905,7 +18155,7 @@
       </w:rPr>
     </w:lvl>
   </w:abstractNum>
-  <w:abstractNum w:abstractNumId="10" w15:restartNumberingAfterBreak="0">
+  <w:abstractNum w:abstractNumId="12" w15:restartNumberingAfterBreak="0">
     <w:nsid w:val="3AC54E81"/>
     <w:multiLevelType w:val="multilevel"/>
     <w:tmpl w:val="52D66FE8"/>
@@ -18018,7 +18268,7 @@
       </w:rPr>
     </w:lvl>
   </w:abstractNum>
-  <w:abstractNum w:abstractNumId="11" w15:restartNumberingAfterBreak="0">
+  <w:abstractNum w:abstractNumId="13" w15:restartNumberingAfterBreak="0">
     <w:nsid w:val="3C6C32D8"/>
     <w:multiLevelType w:val="multilevel"/>
     <w:tmpl w:val="17520B70"/>
@@ -18131,7 +18381,7 @@
       </w:rPr>
     </w:lvl>
   </w:abstractNum>
-  <w:abstractNum w:abstractNumId="12" w15:restartNumberingAfterBreak="0">
+  <w:abstractNum w:abstractNumId="14" w15:restartNumberingAfterBreak="0">
     <w:nsid w:val="40C7564C"/>
     <w:multiLevelType w:val="multilevel"/>
     <w:tmpl w:val="E438D7C8"/>
@@ -18244,7 +18494,7 @@
       </w:rPr>
     </w:lvl>
   </w:abstractNum>
-  <w:abstractNum w:abstractNumId="13" w15:restartNumberingAfterBreak="0">
+  <w:abstractNum w:abstractNumId="15" w15:restartNumberingAfterBreak="0">
     <w:nsid w:val="553D5488"/>
     <w:multiLevelType w:val="multilevel"/>
     <w:tmpl w:val="3AFAD7E2"/>
@@ -18357,7 +18607,7 @@
       </w:rPr>
     </w:lvl>
   </w:abstractNum>
-  <w:abstractNum w:abstractNumId="14" w15:restartNumberingAfterBreak="0">
+  <w:abstractNum w:abstractNumId="16" w15:restartNumberingAfterBreak="0">
     <w:nsid w:val="572749A0"/>
     <w:multiLevelType w:val="hybridMultilevel"/>
     <w:tmpl w:val="78B2B558"/>
@@ -18443,7 +18693,7 @@
       </w:pPr>
     </w:lvl>
   </w:abstractNum>
-  <w:abstractNum w:abstractNumId="15" w15:restartNumberingAfterBreak="0">
+  <w:abstractNum w:abstractNumId="17" w15:restartNumberingAfterBreak="0">
     <w:nsid w:val="60880201"/>
     <w:multiLevelType w:val="multilevel"/>
     <w:tmpl w:val="021AEFCC"/>
@@ -18556,7 +18806,7 @@
       </w:rPr>
     </w:lvl>
   </w:abstractNum>
-  <w:abstractNum w:abstractNumId="16" w15:restartNumberingAfterBreak="0">
+  <w:abstractNum w:abstractNumId="18" w15:restartNumberingAfterBreak="0">
     <w:nsid w:val="64695FD7"/>
     <w:multiLevelType w:val="multilevel"/>
     <w:tmpl w:val="D9FA0264"/>
@@ -18677,7 +18927,7 @@
       </w:rPr>
     </w:lvl>
   </w:abstractNum>
-  <w:abstractNum w:abstractNumId="17" w15:restartNumberingAfterBreak="0">
+  <w:abstractNum w:abstractNumId="19" w15:restartNumberingAfterBreak="0">
     <w:nsid w:val="66EE7DA4"/>
     <w:multiLevelType w:val="multilevel"/>
     <w:tmpl w:val="17520B70"/>
@@ -18790,7 +19040,7 @@
       </w:rPr>
     </w:lvl>
   </w:abstractNum>
-  <w:abstractNum w:abstractNumId="18" w15:restartNumberingAfterBreak="0">
+  <w:abstractNum w:abstractNumId="20" w15:restartNumberingAfterBreak="0">
     <w:nsid w:val="68640684"/>
     <w:multiLevelType w:val="multilevel"/>
     <w:tmpl w:val="29B42CDC"/>
@@ -18903,7 +19153,7 @@
       </w:rPr>
     </w:lvl>
   </w:abstractNum>
-  <w:abstractNum w:abstractNumId="19" w15:restartNumberingAfterBreak="0">
+  <w:abstractNum w:abstractNumId="21" w15:restartNumberingAfterBreak="0">
     <w:nsid w:val="6E155FA6"/>
     <w:multiLevelType w:val="hybridMultilevel"/>
     <w:tmpl w:val="4BE4F3C6"/>
@@ -19016,7 +19266,120 @@
       </w:rPr>
     </w:lvl>
   </w:abstractNum>
-  <w:abstractNum w:abstractNumId="20" w15:restartNumberingAfterBreak="0">
+  <w:abstractNum w:abstractNumId="22" w15:restartNumberingAfterBreak="0">
+    <w:nsid w:val="7A707A16"/>
+    <w:multiLevelType w:val="multilevel"/>
+    <w:tmpl w:val="3AFAD7E2"/>
+    <w:lvl w:ilvl="0">
+      <w:start w:val="1"/>
+      <w:numFmt w:val="decimal"/>
+      <w:lvlText w:val="%1."/>
+      <w:lvlJc w:val="left"/>
+      <w:pPr>
+        <w:ind w:left="420" w:hanging="420"/>
+      </w:pPr>
+      <w:rPr>
+        <w:rFonts w:hint="default"/>
+      </w:rPr>
+    </w:lvl>
+    <w:lvl w:ilvl="1">
+      <w:start w:val="1"/>
+      <w:numFmt w:val="decimal"/>
+      <w:lvlText w:val="%1.%2."/>
+      <w:lvlJc w:val="left"/>
+      <w:pPr>
+        <w:ind w:left="720" w:hanging="720"/>
+      </w:pPr>
+      <w:rPr>
+        <w:rFonts w:hint="default"/>
+      </w:rPr>
+    </w:lvl>
+    <w:lvl w:ilvl="2">
+      <w:start w:val="1"/>
+      <w:numFmt w:val="decimal"/>
+      <w:lvlText w:val="%1.%2.%3."/>
+      <w:lvlJc w:val="left"/>
+      <w:pPr>
+        <w:ind w:left="720" w:hanging="720"/>
+      </w:pPr>
+      <w:rPr>
+        <w:rFonts w:hint="default"/>
+      </w:rPr>
+    </w:lvl>
+    <w:lvl w:ilvl="3">
+      <w:start w:val="1"/>
+      <w:numFmt w:val="decimal"/>
+      <w:lvlText w:val="%1.%2.%3.%4."/>
+      <w:lvlJc w:val="left"/>
+      <w:pPr>
+        <w:ind w:left="1080" w:hanging="1080"/>
+      </w:pPr>
+      <w:rPr>
+        <w:rFonts w:hint="default"/>
+      </w:rPr>
+    </w:lvl>
+    <w:lvl w:ilvl="4">
+      <w:start w:val="1"/>
+      <w:numFmt w:val="decimal"/>
+      <w:lvlText w:val="%1.%2.%3.%4.%5."/>
+      <w:lvlJc w:val="left"/>
+      <w:pPr>
+        <w:ind w:left="1080" w:hanging="1080"/>
+      </w:pPr>
+      <w:rPr>
+        <w:rFonts w:hint="default"/>
+      </w:rPr>
+    </w:lvl>
+    <w:lvl w:ilvl="5">
+      <w:start w:val="1"/>
+      <w:numFmt w:val="decimal"/>
+      <w:lvlText w:val="%1.%2.%3.%4.%5.%6."/>
+      <w:lvlJc w:val="left"/>
+      <w:pPr>
+        <w:ind w:left="1440" w:hanging="1440"/>
+      </w:pPr>
+      <w:rPr>
+        <w:rFonts w:hint="default"/>
+      </w:rPr>
+    </w:lvl>
+    <w:lvl w:ilvl="6">
+      <w:start w:val="1"/>
+      <w:numFmt w:val="decimal"/>
+      <w:lvlText w:val="%1.%2.%3.%4.%5.%6.%7."/>
+      <w:lvlJc w:val="left"/>
+      <w:pPr>
+        <w:ind w:left="1800" w:hanging="1800"/>
+      </w:pPr>
+      <w:rPr>
+        <w:rFonts w:hint="default"/>
+      </w:rPr>
+    </w:lvl>
+    <w:lvl w:ilvl="7">
+      <w:start w:val="1"/>
+      <w:numFmt w:val="decimal"/>
+      <w:lvlText w:val="%1.%2.%3.%4.%5.%6.%7.%8."/>
+      <w:lvlJc w:val="left"/>
+      <w:pPr>
+        <w:ind w:left="1800" w:hanging="1800"/>
+      </w:pPr>
+      <w:rPr>
+        <w:rFonts w:hint="default"/>
+      </w:rPr>
+    </w:lvl>
+    <w:lvl w:ilvl="8">
+      <w:start w:val="1"/>
+      <w:numFmt w:val="decimal"/>
+      <w:lvlText w:val="%1.%2.%3.%4.%5.%6.%7.%8.%9."/>
+      <w:lvlJc w:val="left"/>
+      <w:pPr>
+        <w:ind w:left="2160" w:hanging="2160"/>
+      </w:pPr>
+      <w:rPr>
+        <w:rFonts w:hint="default"/>
+      </w:rPr>
+    </w:lvl>
+  </w:abstractNum>
+  <w:abstractNum w:abstractNumId="23" w15:restartNumberingAfterBreak="0">
     <w:nsid w:val="7D1C76D0"/>
     <w:multiLevelType w:val="multilevel"/>
     <w:tmpl w:val="C686A8EE"/>
@@ -19129,7 +19492,7 @@
       </w:rPr>
     </w:lvl>
   </w:abstractNum>
-  <w:abstractNum w:abstractNumId="21" w15:restartNumberingAfterBreak="0">
+  <w:abstractNum w:abstractNumId="24" w15:restartNumberingAfterBreak="0">
     <w:nsid w:val="7F7F00FA"/>
     <w:multiLevelType w:val="multilevel"/>
     <w:tmpl w:val="3B4E83BC"/>
@@ -19249,31 +19612,31 @@
     <w:abstractNumId w:val="4"/>
   </w:num>
   <w:num w:numId="3" w16cid:durableId="178783629">
-    <w:abstractNumId w:val="5"/>
+    <w:abstractNumId w:val="6"/>
   </w:num>
   <w:num w:numId="4" w16cid:durableId="1628585809">
     <w:abstractNumId w:val="3"/>
   </w:num>
   <w:num w:numId="5" w16cid:durableId="1510751624">
+    <w:abstractNumId w:val="18"/>
+  </w:num>
+  <w:num w:numId="6" w16cid:durableId="497581657">
+    <w:abstractNumId w:val="21"/>
+  </w:num>
+  <w:num w:numId="7" w16cid:durableId="1344281346">
     <w:abstractNumId w:val="16"/>
   </w:num>
-  <w:num w:numId="6" w16cid:durableId="497581657">
-    <w:abstractNumId w:val="19"/>
+  <w:num w:numId="8" w16cid:durableId="729352518">
+    <w:abstractNumId w:val="24"/>
   </w:num>
-  <w:num w:numId="7" w16cid:durableId="1344281346">
+  <w:num w:numId="9" w16cid:durableId="1090391960">
+    <w:abstractNumId w:val="15"/>
+  </w:num>
+  <w:num w:numId="10" w16cid:durableId="1631788520">
     <w:abstractNumId w:val="14"/>
   </w:num>
-  <w:num w:numId="8" w16cid:durableId="729352518">
-    <w:abstractNumId w:val="21"/>
-  </w:num>
-  <w:num w:numId="9" w16cid:durableId="1090391960">
-    <w:abstractNumId w:val="13"/>
-  </w:num>
-  <w:num w:numId="10" w16cid:durableId="1631788520">
-    <w:abstractNumId w:val="12"/>
-  </w:num>
   <w:num w:numId="11" w16cid:durableId="1399396502">
-    <w:abstractNumId w:val="6"/>
+    <w:abstractNumId w:val="8"/>
   </w:num>
   <w:num w:numId="12" w16cid:durableId="1461605210">
     <w:abstractNumId w:val="1"/>
@@ -19282,31 +19645,40 @@
     <w:abstractNumId w:val="2"/>
   </w:num>
   <w:num w:numId="14" w16cid:durableId="496699443">
+    <w:abstractNumId w:val="23"/>
+  </w:num>
+  <w:num w:numId="15" w16cid:durableId="2129616273">
+    <w:abstractNumId w:val="17"/>
+  </w:num>
+  <w:num w:numId="16" w16cid:durableId="1140269905">
+    <w:abstractNumId w:val="9"/>
+  </w:num>
+  <w:num w:numId="17" w16cid:durableId="1121191994">
+    <w:abstractNumId w:val="12"/>
+  </w:num>
+  <w:num w:numId="18" w16cid:durableId="1316765949">
+    <w:abstractNumId w:val="19"/>
+  </w:num>
+  <w:num w:numId="19" w16cid:durableId="481242735">
+    <w:abstractNumId w:val="11"/>
+  </w:num>
+  <w:num w:numId="20" w16cid:durableId="809008674">
     <w:abstractNumId w:val="20"/>
   </w:num>
-  <w:num w:numId="15" w16cid:durableId="2129616273">
-    <w:abstractNumId w:val="15"/>
+  <w:num w:numId="21" w16cid:durableId="2100104623">
+    <w:abstractNumId w:val="10"/>
   </w:num>
-  <w:num w:numId="16" w16cid:durableId="1140269905">
+  <w:num w:numId="22" w16cid:durableId="348410806">
+    <w:abstractNumId w:val="13"/>
+  </w:num>
+  <w:num w:numId="23" w16cid:durableId="2123766358">
+    <w:abstractNumId w:val="22"/>
+  </w:num>
+  <w:num w:numId="24" w16cid:durableId="1363283592">
     <w:abstractNumId w:val="7"/>
   </w:num>
-  <w:num w:numId="17" w16cid:durableId="1121191994">
-    <w:abstractNumId w:val="10"/>
-  </w:num>
-  <w:num w:numId="18" w16cid:durableId="1316765949">
-    <w:abstractNumId w:val="17"/>
-  </w:num>
-  <w:num w:numId="19" w16cid:durableId="481242735">
-    <w:abstractNumId w:val="9"/>
-  </w:num>
-  <w:num w:numId="20" w16cid:durableId="809008674">
-    <w:abstractNumId w:val="18"/>
-  </w:num>
-  <w:num w:numId="21" w16cid:durableId="2100104623">
-    <w:abstractNumId w:val="8"/>
-  </w:num>
-  <w:num w:numId="22" w16cid:durableId="348410806">
-    <w:abstractNumId w:val="11"/>
+  <w:num w:numId="25" w16cid:durableId="307709996">
+    <w:abstractNumId w:val="5"/>
   </w:num>
 </w:numbering>
 </file>
@@ -19911,6 +20283,7 @@
   <w:style w:type="character" w:default="1" w:styleId="DefaultParagraphFont">
     <w:name w:val="Default Paragraph Font"/>
     <w:uiPriority w:val="1"/>
+    <w:semiHidden/>
     <w:unhideWhenUsed/>
   </w:style>
   <w:style w:type="table" w:default="1" w:styleId="TableNormal">

</xml_diff>